<commit_message>
Pagina de inicio y doc
</commit_message>
<xml_diff>
--- a/ProyectoF1_IPC2/[IPC2]ProyectoF1_20191907.docx
+++ b/ProyectoF1_IPC2/[IPC2]ProyectoF1_20191907.docx
@@ -884,7 +884,7 @@
       </w:pPr>
       <w:r>
         <w:pict w14:anchorId="6A40777A">
-          <v:shape id="image3.png" o:spid="_x0000_i1026" type="#_x0000_t75" style="width:12pt;height:10.8pt;visibility:visible;mso-wrap-style:square">
+          <v:shape id="image3.png" o:spid="_x0000_i1026" type="#_x0000_t75" style="width:12pt;height:11.3pt;visibility:visible;mso-wrap-style:square">
             <v:imagedata r:id="rId14" o:title=""/>
           </v:shape>
         </w:pict>
@@ -4903,7 +4903,7 @@
         <v:path o:extrusionok="f" gradientshapeok="t" o:connecttype="rect"/>
         <o:lock v:ext="edit" aspectratio="t"/>
       </v:shapetype>
-      <v:shape id="_x0000_i1093" type="#_x0000_t75" style="width:10.8pt;height:10.8pt;visibility:visible;mso-wrap-style:square" o:bullet="t">
+      <v:shape id="_x0000_i1096" type="#_x0000_t75" style="width:11.3pt;height:10.6pt;visibility:visible;mso-wrap-style:square" o:bullet="t">
         <v:imagedata r:id="rId1" o:title=""/>
       </v:shape>
     </w:pict>

</xml_diff>